<commit_message>
Added session teacking use case
</commit_message>
<xml_diff>
--- a/UC.docx
+++ b/UC.docx
@@ -11,8 +11,6 @@
           <w:szCs w:val="24"/>
         </w:rPr>
       </w:pPr>
-      <w:bookmarkStart w:id="0" w:name="_GoBack"/>
-      <w:bookmarkEnd w:id="0"/>
     </w:p>
     <w:tbl>
       <w:tblPr>
@@ -14610,6 +14608,2157 @@
           </w:p>
         </w:tc>
       </w:tr>
+    </w:tbl>
+    <w:p/>
+    <w:tbl>
+      <w:tblPr>
+        <w:tblW w:w="0" w:type="auto"/>
+        <w:tblCellMar>
+          <w:top w:w="15" w:type="dxa"/>
+          <w:left w:w="15" w:type="dxa"/>
+          <w:bottom w:w="15" w:type="dxa"/>
+          <w:right w:w="15" w:type="dxa"/>
+        </w:tblCellMar>
+        <w:tblLook w:val="04A0" w:firstRow="1" w:lastRow="0" w:firstColumn="1" w:lastColumn="0" w:noHBand="0" w:noVBand="1"/>
+      </w:tblPr>
+      <w:tblGrid>
+        <w:gridCol w:w="2187"/>
+        <w:gridCol w:w="943"/>
+        <w:gridCol w:w="6440"/>
+      </w:tblGrid>
+      <w:tr>
+        <w:trPr>
+          <w:trHeight w:val="240"/>
+        </w:trPr>
+        <w:tc>
+          <w:tcPr>
+            <w:tcW w:w="0" w:type="auto"/>
+            <w:tcBorders>
+              <w:top w:val="single" w:sz="6" w:space="0" w:color="000000"/>
+              <w:left w:val="single" w:sz="6" w:space="0" w:color="000000"/>
+              <w:bottom w:val="single" w:sz="6" w:space="0" w:color="000000"/>
+              <w:right w:val="single" w:sz="6" w:space="0" w:color="000000"/>
+            </w:tcBorders>
+            <w:shd w:val="clear" w:color="auto" w:fill="E6E6E6"/>
+            <w:tcMar>
+              <w:top w:w="105" w:type="dxa"/>
+              <w:left w:w="105" w:type="dxa"/>
+              <w:bottom w:w="105" w:type="dxa"/>
+              <w:right w:w="105" w:type="dxa"/>
+            </w:tcMar>
+            <w:hideMark/>
+          </w:tcPr>
+          <w:p>
+            <w:pPr>
+              <w:spacing w:before="100" w:after="100" w:line="240" w:lineRule="auto"/>
+              <w:ind w:left="140" w:right="140"/>
+              <w:rPr>
+                <w:rFonts w:ascii="Times New Roman" w:eastAsia="Times New Roman" w:hAnsi="Times New Roman" w:cs="Times New Roman"/>
+                <w:sz w:val="24"/>
+                <w:szCs w:val="24"/>
+              </w:rPr>
+            </w:pPr>
+            <w:bookmarkStart w:id="0" w:name="_GoBack" w:colFirst="0" w:colLast="2"/>
+            <w:r>
+              <w:rPr>
+                <w:rFonts w:ascii="Arial" w:eastAsia="Times New Roman" w:hAnsi="Arial" w:cs="Arial"/>
+                <w:color w:val="000000"/>
+                <w:sz w:val="24"/>
+                <w:szCs w:val="24"/>
+                <w:shd w:val="clear" w:color="auto" w:fill="E6E6E6"/>
+              </w:rPr>
+              <w:lastRenderedPageBreak/>
+              <w:t>Use Case ID</w:t>
+            </w:r>
+          </w:p>
+        </w:tc>
+        <w:tc>
+          <w:tcPr>
+            <w:tcW w:w="0" w:type="auto"/>
+            <w:gridSpan w:val="2"/>
+            <w:tcBorders>
+              <w:top w:val="single" w:sz="6" w:space="0" w:color="000000"/>
+              <w:left w:val="single" w:sz="6" w:space="0" w:color="000000"/>
+              <w:bottom w:val="single" w:sz="6" w:space="0" w:color="000000"/>
+              <w:right w:val="single" w:sz="6" w:space="0" w:color="000000"/>
+            </w:tcBorders>
+            <w:tcMar>
+              <w:top w:w="105" w:type="dxa"/>
+              <w:left w:w="105" w:type="dxa"/>
+              <w:bottom w:w="105" w:type="dxa"/>
+              <w:right w:w="105" w:type="dxa"/>
+            </w:tcMar>
+            <w:hideMark/>
+          </w:tcPr>
+          <w:p>
+            <w:pPr>
+              <w:spacing w:before="100" w:after="100" w:line="240" w:lineRule="auto"/>
+              <w:ind w:left="140" w:right="140"/>
+              <w:rPr>
+                <w:rFonts w:ascii="Times New Roman" w:eastAsia="Times New Roman" w:hAnsi="Times New Roman" w:cs="Times New Roman"/>
+                <w:sz w:val="24"/>
+                <w:szCs w:val="24"/>
+              </w:rPr>
+            </w:pPr>
+            <w:r>
+              <w:rPr>
+                <w:rFonts w:ascii="Times New Roman" w:eastAsia="Times New Roman" w:hAnsi="Times New Roman" w:cs="Times New Roman"/>
+                <w:color w:val="000000"/>
+                <w:sz w:val="24"/>
+                <w:szCs w:val="24"/>
+              </w:rPr>
+              <w:t>9</w:t>
+            </w:r>
+          </w:p>
+        </w:tc>
+      </w:tr>
+      <w:tr>
+        <w:trPr>
+          <w:trHeight w:val="255"/>
+        </w:trPr>
+        <w:tc>
+          <w:tcPr>
+            <w:tcW w:w="0" w:type="auto"/>
+            <w:tcBorders>
+              <w:top w:val="single" w:sz="6" w:space="0" w:color="000000"/>
+              <w:left w:val="single" w:sz="6" w:space="0" w:color="000000"/>
+              <w:bottom w:val="single" w:sz="6" w:space="0" w:color="000000"/>
+              <w:right w:val="single" w:sz="6" w:space="0" w:color="000000"/>
+            </w:tcBorders>
+            <w:shd w:val="clear" w:color="auto" w:fill="E6E6E6"/>
+            <w:tcMar>
+              <w:top w:w="105" w:type="dxa"/>
+              <w:left w:w="105" w:type="dxa"/>
+              <w:bottom w:w="105" w:type="dxa"/>
+              <w:right w:w="105" w:type="dxa"/>
+            </w:tcMar>
+            <w:hideMark/>
+          </w:tcPr>
+          <w:p>
+            <w:pPr>
+              <w:spacing w:before="100" w:after="100" w:line="240" w:lineRule="auto"/>
+              <w:ind w:left="140" w:right="140"/>
+              <w:rPr>
+                <w:rFonts w:ascii="Times New Roman" w:eastAsia="Times New Roman" w:hAnsi="Times New Roman" w:cs="Times New Roman"/>
+                <w:sz w:val="24"/>
+                <w:szCs w:val="24"/>
+              </w:rPr>
+            </w:pPr>
+            <w:hyperlink r:id="rId13" w:history="1">
+              <w:r>
+                <w:rPr>
+                  <w:rFonts w:ascii="Arial" w:eastAsia="Times New Roman" w:hAnsi="Arial" w:cs="Arial"/>
+                  <w:color w:val="0000FF"/>
+                  <w:sz w:val="24"/>
+                  <w:szCs w:val="24"/>
+                  <w:u w:val="single"/>
+                  <w:shd w:val="clear" w:color="auto" w:fill="E6E6E6"/>
+                </w:rPr>
+                <w:t>Use Case name</w:t>
+              </w:r>
+            </w:hyperlink>
+          </w:p>
+        </w:tc>
+        <w:tc>
+          <w:tcPr>
+            <w:tcW w:w="0" w:type="auto"/>
+            <w:gridSpan w:val="2"/>
+            <w:tcBorders>
+              <w:top w:val="single" w:sz="6" w:space="0" w:color="000000"/>
+              <w:left w:val="single" w:sz="6" w:space="0" w:color="000000"/>
+              <w:bottom w:val="single" w:sz="6" w:space="0" w:color="000000"/>
+              <w:right w:val="single" w:sz="6" w:space="0" w:color="000000"/>
+            </w:tcBorders>
+            <w:tcMar>
+              <w:top w:w="105" w:type="dxa"/>
+              <w:left w:w="105" w:type="dxa"/>
+              <w:bottom w:w="105" w:type="dxa"/>
+              <w:right w:w="105" w:type="dxa"/>
+            </w:tcMar>
+            <w:hideMark/>
+          </w:tcPr>
+          <w:p>
+            <w:pPr>
+              <w:spacing w:before="100" w:after="100" w:line="240" w:lineRule="auto"/>
+              <w:ind w:left="140" w:right="140"/>
+              <w:rPr>
+                <w:rFonts w:ascii="Times New Roman" w:eastAsia="Times New Roman" w:hAnsi="Times New Roman" w:cs="Times New Roman"/>
+                <w:sz w:val="24"/>
+                <w:szCs w:val="24"/>
+              </w:rPr>
+            </w:pPr>
+            <w:r>
+              <w:rPr>
+                <w:rFonts w:ascii="Times New Roman" w:eastAsia="Times New Roman" w:hAnsi="Times New Roman" w:cs="Times New Roman"/>
+                <w:color w:val="000000"/>
+                <w:sz w:val="24"/>
+                <w:szCs w:val="24"/>
+              </w:rPr>
+              <w:t>Session Tracking</w:t>
+            </w:r>
+          </w:p>
+        </w:tc>
+      </w:tr>
+      <w:tr>
+        <w:trPr>
+          <w:trHeight w:val="3465"/>
+        </w:trPr>
+        <w:tc>
+          <w:tcPr>
+            <w:tcW w:w="0" w:type="auto"/>
+            <w:tcBorders>
+              <w:top w:val="single" w:sz="6" w:space="0" w:color="000000"/>
+              <w:left w:val="single" w:sz="6" w:space="0" w:color="000000"/>
+              <w:bottom w:val="single" w:sz="6" w:space="0" w:color="000000"/>
+              <w:right w:val="single" w:sz="6" w:space="0" w:color="000000"/>
+            </w:tcBorders>
+            <w:shd w:val="clear" w:color="auto" w:fill="E6E6E6"/>
+            <w:tcMar>
+              <w:top w:w="105" w:type="dxa"/>
+              <w:left w:w="105" w:type="dxa"/>
+              <w:bottom w:w="105" w:type="dxa"/>
+              <w:right w:w="105" w:type="dxa"/>
+            </w:tcMar>
+            <w:hideMark/>
+          </w:tcPr>
+          <w:p>
+            <w:pPr>
+              <w:spacing w:before="100" w:after="100" w:line="240" w:lineRule="auto"/>
+              <w:ind w:left="140" w:right="140"/>
+              <w:rPr>
+                <w:rFonts w:ascii="Times New Roman" w:eastAsia="Times New Roman" w:hAnsi="Times New Roman" w:cs="Times New Roman"/>
+                <w:sz w:val="24"/>
+                <w:szCs w:val="24"/>
+              </w:rPr>
+            </w:pPr>
+            <w:r>
+              <w:rPr>
+                <w:rFonts w:ascii="Arial" w:eastAsia="Times New Roman" w:hAnsi="Arial" w:cs="Arial"/>
+                <w:color w:val="000000"/>
+                <w:sz w:val="24"/>
+                <w:szCs w:val="24"/>
+                <w:shd w:val="clear" w:color="auto" w:fill="E6E6E6"/>
+              </w:rPr>
+              <w:t>Summary</w:t>
+            </w:r>
+          </w:p>
+        </w:tc>
+        <w:tc>
+          <w:tcPr>
+            <w:tcW w:w="0" w:type="auto"/>
+            <w:gridSpan w:val="2"/>
+            <w:tcBorders>
+              <w:top w:val="single" w:sz="6" w:space="0" w:color="000000"/>
+              <w:left w:val="single" w:sz="6" w:space="0" w:color="000000"/>
+              <w:bottom w:val="single" w:sz="6" w:space="0" w:color="000000"/>
+              <w:right w:val="single" w:sz="6" w:space="0" w:color="000000"/>
+            </w:tcBorders>
+            <w:tcMar>
+              <w:top w:w="105" w:type="dxa"/>
+              <w:left w:w="105" w:type="dxa"/>
+              <w:bottom w:w="105" w:type="dxa"/>
+              <w:right w:w="105" w:type="dxa"/>
+            </w:tcMar>
+            <w:hideMark/>
+          </w:tcPr>
+          <w:p>
+            <w:pPr>
+              <w:spacing w:line="240" w:lineRule="auto"/>
+              <w:ind w:left="140" w:right="140"/>
+              <w:rPr>
+                <w:rFonts w:ascii="Times New Roman" w:eastAsia="Times New Roman" w:hAnsi="Times New Roman" w:cs="Times New Roman"/>
+                <w:sz w:val="24"/>
+                <w:szCs w:val="24"/>
+              </w:rPr>
+            </w:pPr>
+            <w:r>
+              <w:rPr>
+                <w:rFonts w:ascii="Calibri" w:eastAsia="Times New Roman" w:hAnsi="Calibri" w:cs="Calibri"/>
+                <w:color w:val="000000"/>
+              </w:rPr>
+              <w:t xml:space="preserve">       </w:t>
+            </w:r>
+            <w:r>
+              <w:rPr>
+                <w:rFonts w:ascii="Calibri" w:eastAsia="Times New Roman" w:hAnsi="Calibri" w:cs="Calibri"/>
+                <w:color w:val="000000"/>
+              </w:rPr>
+              <w:t xml:space="preserve">The System will allow the </w:t>
+            </w:r>
+            <w:r>
+              <w:rPr>
+                <w:rFonts w:ascii="Calibri" w:eastAsia="Times New Roman" w:hAnsi="Calibri" w:cs="Calibri"/>
+                <w:color w:val="000000"/>
+              </w:rPr>
+              <w:t>Admin</w:t>
+            </w:r>
+            <w:r>
+              <w:rPr>
+                <w:rFonts w:ascii="Calibri" w:eastAsia="Times New Roman" w:hAnsi="Calibri" w:cs="Calibri"/>
+                <w:color w:val="000000"/>
+              </w:rPr>
+              <w:t xml:space="preserve"> to</w:t>
+            </w:r>
+          </w:p>
+          <w:p>
+            <w:pPr>
+              <w:numPr>
+                <w:ilvl w:val="0"/>
+                <w:numId w:val="1"/>
+              </w:numPr>
+              <w:spacing w:line="240" w:lineRule="auto"/>
+              <w:ind w:left="855" w:right="140"/>
+              <w:textAlignment w:val="baseline"/>
+              <w:rPr>
+                <w:rFonts w:ascii="Calibri" w:eastAsia="Times New Roman" w:hAnsi="Calibri" w:cs="Calibri"/>
+                <w:color w:val="000000"/>
+              </w:rPr>
+            </w:pPr>
+            <w:r>
+              <w:rPr>
+                <w:rFonts w:ascii="Calibri" w:eastAsia="Times New Roman" w:hAnsi="Calibri" w:cs="Calibri"/>
+                <w:color w:val="000000"/>
+              </w:rPr>
+              <w:t>Track the working log of individual user (engineer).</w:t>
+            </w:r>
+          </w:p>
+          <w:p>
+            <w:pPr>
+              <w:spacing w:line="240" w:lineRule="auto"/>
+              <w:ind w:left="495" w:right="140"/>
+              <w:textAlignment w:val="baseline"/>
+              <w:rPr>
+                <w:rFonts w:ascii="Calibri" w:eastAsia="Times New Roman" w:hAnsi="Calibri" w:cs="Calibri"/>
+                <w:color w:val="000000"/>
+              </w:rPr>
+            </w:pPr>
+            <w:r>
+              <w:rPr>
+                <w:rFonts w:ascii="Calibri" w:eastAsia="Times New Roman" w:hAnsi="Calibri" w:cs="Calibri"/>
+                <w:color w:val="000000"/>
+              </w:rPr>
+              <w:t xml:space="preserve">Only verified admin users, whose details (user name, password) are stored in the </w:t>
+            </w:r>
+            <w:proofErr w:type="gramStart"/>
+            <w:r>
+              <w:rPr>
+                <w:rFonts w:ascii="Calibri" w:eastAsia="Times New Roman" w:hAnsi="Calibri" w:cs="Calibri"/>
+                <w:color w:val="000000"/>
+              </w:rPr>
+              <w:t>database</w:t>
+            </w:r>
+            <w:proofErr w:type="gramEnd"/>
+            <w:r>
+              <w:rPr>
+                <w:rFonts w:ascii="Calibri" w:eastAsia="Times New Roman" w:hAnsi="Calibri" w:cs="Calibri"/>
+                <w:color w:val="000000"/>
+              </w:rPr>
+              <w:t xml:space="preserve"> will be allowed access.</w:t>
+            </w:r>
+          </w:p>
+          <w:p>
+            <w:pPr>
+              <w:spacing w:line="240" w:lineRule="auto"/>
+              <w:ind w:left="495" w:right="140"/>
+              <w:textAlignment w:val="baseline"/>
+              <w:rPr>
+                <w:rFonts w:ascii="Calibri" w:eastAsia="Times New Roman" w:hAnsi="Calibri" w:cs="Calibri"/>
+                <w:color w:val="000000"/>
+              </w:rPr>
+            </w:pPr>
+            <w:r>
+              <w:rPr>
+                <w:rFonts w:ascii="Calibri" w:eastAsia="Times New Roman" w:hAnsi="Calibri" w:cs="Calibri"/>
+                <w:color w:val="000000"/>
+              </w:rPr>
+              <w:t>The following entries will be retrieved from the database :</w:t>
+            </w:r>
+          </w:p>
+          <w:p>
+            <w:pPr>
+              <w:pStyle w:val="ListParagraph"/>
+              <w:numPr>
+                <w:ilvl w:val="0"/>
+                <w:numId w:val="6"/>
+              </w:numPr>
+              <w:spacing w:line="240" w:lineRule="auto"/>
+              <w:ind w:right="140"/>
+              <w:textAlignment w:val="baseline"/>
+              <w:rPr>
+                <w:rFonts w:ascii="Calibri" w:eastAsia="Times New Roman" w:hAnsi="Calibri" w:cs="Calibri"/>
+                <w:color w:val="000000"/>
+              </w:rPr>
+            </w:pPr>
+            <w:proofErr w:type="spellStart"/>
+            <w:r>
+              <w:rPr>
+                <w:rFonts w:ascii="Calibri" w:eastAsia="Times New Roman" w:hAnsi="Calibri" w:cs="Calibri"/>
+                <w:color w:val="000000"/>
+              </w:rPr>
+              <w:t>Engineer_name</w:t>
+            </w:r>
+            <w:proofErr w:type="spellEnd"/>
+          </w:p>
+          <w:p>
+            <w:pPr>
+              <w:pStyle w:val="ListParagraph"/>
+              <w:numPr>
+                <w:ilvl w:val="0"/>
+                <w:numId w:val="6"/>
+              </w:numPr>
+              <w:spacing w:line="240" w:lineRule="auto"/>
+              <w:ind w:right="140"/>
+              <w:textAlignment w:val="baseline"/>
+              <w:rPr>
+                <w:rFonts w:ascii="Calibri" w:eastAsia="Times New Roman" w:hAnsi="Calibri" w:cs="Calibri"/>
+                <w:color w:val="000000"/>
+              </w:rPr>
+            </w:pPr>
+            <w:proofErr w:type="spellStart"/>
+            <w:r>
+              <w:rPr>
+                <w:rFonts w:ascii="Calibri" w:eastAsia="Times New Roman" w:hAnsi="Calibri" w:cs="Calibri"/>
+                <w:color w:val="000000"/>
+              </w:rPr>
+              <w:t>Problem_name</w:t>
+            </w:r>
+            <w:proofErr w:type="spellEnd"/>
+          </w:p>
+          <w:p>
+            <w:pPr>
+              <w:pStyle w:val="ListParagraph"/>
+              <w:numPr>
+                <w:ilvl w:val="0"/>
+                <w:numId w:val="6"/>
+              </w:numPr>
+              <w:spacing w:line="240" w:lineRule="auto"/>
+              <w:ind w:right="140"/>
+              <w:textAlignment w:val="baseline"/>
+              <w:rPr>
+                <w:rFonts w:ascii="Calibri" w:eastAsia="Times New Roman" w:hAnsi="Calibri" w:cs="Calibri"/>
+                <w:color w:val="000000"/>
+              </w:rPr>
+            </w:pPr>
+            <w:proofErr w:type="spellStart"/>
+            <w:r>
+              <w:rPr>
+                <w:rFonts w:ascii="Calibri" w:eastAsia="Times New Roman" w:hAnsi="Calibri" w:cs="Calibri"/>
+                <w:color w:val="000000"/>
+              </w:rPr>
+              <w:t>Timestamp_logged_in</w:t>
+            </w:r>
+            <w:proofErr w:type="spellEnd"/>
+          </w:p>
+          <w:p>
+            <w:pPr>
+              <w:pStyle w:val="ListParagraph"/>
+              <w:numPr>
+                <w:ilvl w:val="0"/>
+                <w:numId w:val="6"/>
+              </w:numPr>
+              <w:spacing w:line="240" w:lineRule="auto"/>
+              <w:ind w:right="140"/>
+              <w:textAlignment w:val="baseline"/>
+              <w:rPr>
+                <w:rFonts w:ascii="Calibri" w:eastAsia="Times New Roman" w:hAnsi="Calibri" w:cs="Calibri"/>
+                <w:color w:val="000000"/>
+              </w:rPr>
+            </w:pPr>
+            <w:proofErr w:type="spellStart"/>
+            <w:r>
+              <w:rPr>
+                <w:rFonts w:ascii="Calibri" w:eastAsia="Times New Roman" w:hAnsi="Calibri" w:cs="Calibri"/>
+                <w:color w:val="000000"/>
+              </w:rPr>
+              <w:t>Timestamp_problem_submit</w:t>
+            </w:r>
+            <w:proofErr w:type="spellEnd"/>
+          </w:p>
+        </w:tc>
+      </w:tr>
+      <w:tr>
+        <w:trPr>
+          <w:trHeight w:val="525"/>
+        </w:trPr>
+        <w:tc>
+          <w:tcPr>
+            <w:tcW w:w="0" w:type="auto"/>
+            <w:tcBorders>
+              <w:top w:val="single" w:sz="6" w:space="0" w:color="000000"/>
+              <w:left w:val="single" w:sz="6" w:space="0" w:color="000000"/>
+              <w:bottom w:val="single" w:sz="6" w:space="0" w:color="000000"/>
+              <w:right w:val="single" w:sz="6" w:space="0" w:color="000000"/>
+            </w:tcBorders>
+            <w:shd w:val="clear" w:color="auto" w:fill="E6E6E6"/>
+            <w:tcMar>
+              <w:top w:w="105" w:type="dxa"/>
+              <w:left w:w="105" w:type="dxa"/>
+              <w:bottom w:w="105" w:type="dxa"/>
+              <w:right w:w="105" w:type="dxa"/>
+            </w:tcMar>
+            <w:hideMark/>
+          </w:tcPr>
+          <w:p>
+            <w:pPr>
+              <w:spacing w:before="100" w:after="100" w:line="240" w:lineRule="auto"/>
+              <w:ind w:left="140" w:right="140"/>
+              <w:rPr>
+                <w:rFonts w:ascii="Times New Roman" w:eastAsia="Times New Roman" w:hAnsi="Times New Roman" w:cs="Times New Roman"/>
+                <w:sz w:val="24"/>
+                <w:szCs w:val="24"/>
+              </w:rPr>
+            </w:pPr>
+            <w:r>
+              <w:rPr>
+                <w:rFonts w:ascii="Arial" w:eastAsia="Times New Roman" w:hAnsi="Arial" w:cs="Arial"/>
+                <w:color w:val="000000"/>
+                <w:sz w:val="24"/>
+                <w:szCs w:val="24"/>
+                <w:shd w:val="clear" w:color="auto" w:fill="E6E6E6"/>
+              </w:rPr>
+              <w:t>Preconditions</w:t>
+            </w:r>
+          </w:p>
+        </w:tc>
+        <w:tc>
+          <w:tcPr>
+            <w:tcW w:w="0" w:type="auto"/>
+            <w:gridSpan w:val="2"/>
+            <w:tcBorders>
+              <w:top w:val="single" w:sz="6" w:space="0" w:color="000000"/>
+              <w:left w:val="single" w:sz="6" w:space="0" w:color="000000"/>
+              <w:bottom w:val="single" w:sz="6" w:space="0" w:color="000000"/>
+              <w:right w:val="single" w:sz="6" w:space="0" w:color="000000"/>
+            </w:tcBorders>
+            <w:tcMar>
+              <w:top w:w="105" w:type="dxa"/>
+              <w:left w:w="105" w:type="dxa"/>
+              <w:bottom w:w="105" w:type="dxa"/>
+              <w:right w:w="105" w:type="dxa"/>
+            </w:tcMar>
+            <w:hideMark/>
+          </w:tcPr>
+          <w:p>
+            <w:pPr>
+              <w:numPr>
+                <w:ilvl w:val="0"/>
+                <w:numId w:val="3"/>
+              </w:numPr>
+              <w:spacing w:after="0" w:line="240" w:lineRule="auto"/>
+              <w:ind w:right="140"/>
+              <w:textAlignment w:val="baseline"/>
+              <w:rPr>
+                <w:rFonts w:ascii="Times New Roman" w:eastAsia="Times New Roman" w:hAnsi="Times New Roman" w:cs="Times New Roman"/>
+                <w:color w:val="000000"/>
+              </w:rPr>
+            </w:pPr>
+            <w:r>
+              <w:rPr>
+                <w:rFonts w:ascii="Times New Roman" w:eastAsia="Times New Roman" w:hAnsi="Times New Roman" w:cs="Times New Roman"/>
+                <w:color w:val="000000"/>
+                <w:sz w:val="14"/>
+                <w:szCs w:val="14"/>
+              </w:rPr>
+              <w:t> </w:t>
+            </w:r>
+            <w:r>
+              <w:rPr>
+                <w:rFonts w:ascii="Times New Roman" w:eastAsia="Times New Roman" w:hAnsi="Times New Roman" w:cs="Times New Roman"/>
+                <w:color w:val="000000"/>
+                <w:sz w:val="24"/>
+                <w:szCs w:val="24"/>
+              </w:rPr>
+              <w:t xml:space="preserve">The </w:t>
+            </w:r>
+            <w:r>
+              <w:rPr>
+                <w:rFonts w:ascii="Times New Roman" w:eastAsia="Times New Roman" w:hAnsi="Times New Roman" w:cs="Times New Roman"/>
+                <w:color w:val="000000"/>
+                <w:sz w:val="24"/>
+                <w:szCs w:val="24"/>
+              </w:rPr>
+              <w:t xml:space="preserve">Admin </w:t>
+            </w:r>
+            <w:r>
+              <w:rPr>
+                <w:rFonts w:ascii="Times New Roman" w:eastAsia="Times New Roman" w:hAnsi="Times New Roman" w:cs="Times New Roman"/>
+                <w:color w:val="000000"/>
+                <w:sz w:val="24"/>
+                <w:szCs w:val="24"/>
+              </w:rPr>
+              <w:t xml:space="preserve">needs to be registered </w:t>
+            </w:r>
+            <w:r>
+              <w:rPr>
+                <w:rFonts w:ascii="Times New Roman" w:eastAsia="Times New Roman" w:hAnsi="Times New Roman" w:cs="Times New Roman"/>
+                <w:color w:val="000000"/>
+                <w:sz w:val="24"/>
+                <w:szCs w:val="24"/>
+              </w:rPr>
+              <w:t>in the database</w:t>
+            </w:r>
+            <w:r>
+              <w:rPr>
+                <w:rFonts w:ascii="Times New Roman" w:eastAsia="Times New Roman" w:hAnsi="Times New Roman" w:cs="Times New Roman"/>
+                <w:color w:val="000000"/>
+                <w:sz w:val="24"/>
+                <w:szCs w:val="24"/>
+              </w:rPr>
+              <w:t>.</w:t>
+            </w:r>
+          </w:p>
+          <w:p>
+            <w:pPr>
+              <w:numPr>
+                <w:ilvl w:val="0"/>
+                <w:numId w:val="3"/>
+              </w:numPr>
+              <w:spacing w:after="0" w:line="240" w:lineRule="auto"/>
+              <w:ind w:right="140"/>
+              <w:textAlignment w:val="baseline"/>
+              <w:rPr>
+                <w:rFonts w:ascii="Times New Roman" w:eastAsia="Times New Roman" w:hAnsi="Times New Roman" w:cs="Times New Roman"/>
+                <w:color w:val="000000"/>
+              </w:rPr>
+            </w:pPr>
+            <w:r>
+              <w:rPr>
+                <w:rFonts w:ascii="Times New Roman" w:eastAsia="Times New Roman" w:hAnsi="Times New Roman" w:cs="Times New Roman"/>
+                <w:color w:val="000000"/>
+                <w:sz w:val="24"/>
+                <w:szCs w:val="24"/>
+              </w:rPr>
+              <w:t xml:space="preserve"> The problem needs to be rectified by the assigned engineer.</w:t>
+            </w:r>
+          </w:p>
+        </w:tc>
+      </w:tr>
+      <w:tr>
+        <w:trPr>
+          <w:trHeight w:val="525"/>
+        </w:trPr>
+        <w:tc>
+          <w:tcPr>
+            <w:tcW w:w="0" w:type="auto"/>
+            <w:tcBorders>
+              <w:top w:val="single" w:sz="6" w:space="0" w:color="000000"/>
+              <w:left w:val="single" w:sz="6" w:space="0" w:color="000000"/>
+              <w:bottom w:val="single" w:sz="6" w:space="0" w:color="000000"/>
+              <w:right w:val="single" w:sz="6" w:space="0" w:color="000000"/>
+            </w:tcBorders>
+            <w:shd w:val="clear" w:color="auto" w:fill="E6E6E6"/>
+            <w:tcMar>
+              <w:top w:w="105" w:type="dxa"/>
+              <w:left w:w="105" w:type="dxa"/>
+              <w:bottom w:w="105" w:type="dxa"/>
+              <w:right w:w="105" w:type="dxa"/>
+            </w:tcMar>
+            <w:hideMark/>
+          </w:tcPr>
+          <w:p>
+            <w:pPr>
+              <w:spacing w:before="100" w:after="100" w:line="240" w:lineRule="auto"/>
+              <w:ind w:left="140" w:right="140"/>
+              <w:rPr>
+                <w:rFonts w:ascii="Times New Roman" w:eastAsia="Times New Roman" w:hAnsi="Times New Roman" w:cs="Times New Roman"/>
+                <w:sz w:val="24"/>
+                <w:szCs w:val="24"/>
+              </w:rPr>
+            </w:pPr>
+            <w:r>
+              <w:rPr>
+                <w:rFonts w:ascii="Arial" w:eastAsia="Times New Roman" w:hAnsi="Arial" w:cs="Arial"/>
+                <w:color w:val="000000"/>
+                <w:sz w:val="24"/>
+                <w:szCs w:val="24"/>
+                <w:shd w:val="clear" w:color="auto" w:fill="E6E6E6"/>
+              </w:rPr>
+              <w:t>Success End Condition</w:t>
+            </w:r>
+          </w:p>
+        </w:tc>
+        <w:tc>
+          <w:tcPr>
+            <w:tcW w:w="0" w:type="auto"/>
+            <w:gridSpan w:val="2"/>
+            <w:tcBorders>
+              <w:top w:val="single" w:sz="6" w:space="0" w:color="000000"/>
+              <w:left w:val="single" w:sz="6" w:space="0" w:color="000000"/>
+              <w:bottom w:val="single" w:sz="6" w:space="0" w:color="000000"/>
+              <w:right w:val="single" w:sz="6" w:space="0" w:color="000000"/>
+            </w:tcBorders>
+            <w:tcMar>
+              <w:top w:w="105" w:type="dxa"/>
+              <w:left w:w="105" w:type="dxa"/>
+              <w:bottom w:w="105" w:type="dxa"/>
+              <w:right w:w="105" w:type="dxa"/>
+            </w:tcMar>
+            <w:hideMark/>
+          </w:tcPr>
+          <w:p>
+            <w:pPr>
+              <w:spacing w:before="100" w:after="100" w:line="240" w:lineRule="auto"/>
+              <w:ind w:left="140" w:right="140"/>
+              <w:rPr>
+                <w:rFonts w:ascii="Times New Roman" w:eastAsia="Times New Roman" w:hAnsi="Times New Roman" w:cs="Times New Roman"/>
+                <w:sz w:val="24"/>
+                <w:szCs w:val="24"/>
+              </w:rPr>
+            </w:pPr>
+            <w:r>
+              <w:rPr>
+                <w:rFonts w:ascii="Times New Roman" w:eastAsia="Times New Roman" w:hAnsi="Times New Roman" w:cs="Times New Roman"/>
+                <w:color w:val="000000"/>
+                <w:sz w:val="24"/>
+                <w:szCs w:val="24"/>
+              </w:rPr>
+              <w:t>The admin su</w:t>
+            </w:r>
+            <w:r>
+              <w:rPr>
+                <w:rFonts w:ascii="Times New Roman" w:eastAsia="Times New Roman" w:hAnsi="Times New Roman" w:cs="Times New Roman"/>
+                <w:color w:val="000000"/>
+                <w:sz w:val="24"/>
+                <w:szCs w:val="24"/>
+              </w:rPr>
+              <w:t>ccessfully sees the session of the engineer.</w:t>
+            </w:r>
+          </w:p>
+        </w:tc>
+      </w:tr>
+      <w:tr>
+        <w:trPr>
+          <w:trHeight w:val="525"/>
+        </w:trPr>
+        <w:tc>
+          <w:tcPr>
+            <w:tcW w:w="0" w:type="auto"/>
+            <w:tcBorders>
+              <w:top w:val="single" w:sz="6" w:space="0" w:color="000000"/>
+              <w:left w:val="single" w:sz="6" w:space="0" w:color="000000"/>
+              <w:bottom w:val="single" w:sz="6" w:space="0" w:color="000000"/>
+              <w:right w:val="single" w:sz="6" w:space="0" w:color="000000"/>
+            </w:tcBorders>
+            <w:shd w:val="clear" w:color="auto" w:fill="E6E6E6"/>
+            <w:tcMar>
+              <w:top w:w="105" w:type="dxa"/>
+              <w:left w:w="105" w:type="dxa"/>
+              <w:bottom w:w="105" w:type="dxa"/>
+              <w:right w:w="105" w:type="dxa"/>
+            </w:tcMar>
+            <w:hideMark/>
+          </w:tcPr>
+          <w:p>
+            <w:pPr>
+              <w:spacing w:before="100" w:after="100" w:line="240" w:lineRule="auto"/>
+              <w:ind w:left="140" w:right="140"/>
+              <w:rPr>
+                <w:rFonts w:ascii="Times New Roman" w:eastAsia="Times New Roman" w:hAnsi="Times New Roman" w:cs="Times New Roman"/>
+                <w:sz w:val="24"/>
+                <w:szCs w:val="24"/>
+              </w:rPr>
+            </w:pPr>
+            <w:r>
+              <w:rPr>
+                <w:rFonts w:ascii="Arial" w:eastAsia="Times New Roman" w:hAnsi="Arial" w:cs="Arial"/>
+                <w:color w:val="000000"/>
+                <w:sz w:val="24"/>
+                <w:szCs w:val="24"/>
+                <w:shd w:val="clear" w:color="auto" w:fill="E6E6E6"/>
+              </w:rPr>
+              <w:t>Failed End Condition</w:t>
+            </w:r>
+          </w:p>
+        </w:tc>
+        <w:tc>
+          <w:tcPr>
+            <w:tcW w:w="0" w:type="auto"/>
+            <w:gridSpan w:val="2"/>
+            <w:tcBorders>
+              <w:top w:val="single" w:sz="6" w:space="0" w:color="000000"/>
+              <w:left w:val="single" w:sz="6" w:space="0" w:color="000000"/>
+              <w:bottom w:val="single" w:sz="6" w:space="0" w:color="000000"/>
+              <w:right w:val="single" w:sz="6" w:space="0" w:color="000000"/>
+            </w:tcBorders>
+            <w:tcMar>
+              <w:top w:w="105" w:type="dxa"/>
+              <w:left w:w="105" w:type="dxa"/>
+              <w:bottom w:w="105" w:type="dxa"/>
+              <w:right w:w="105" w:type="dxa"/>
+            </w:tcMar>
+            <w:hideMark/>
+          </w:tcPr>
+          <w:p>
+            <w:pPr>
+              <w:pStyle w:val="ListParagraph"/>
+              <w:numPr>
+                <w:ilvl w:val="0"/>
+                <w:numId w:val="7"/>
+              </w:numPr>
+              <w:spacing w:after="100" w:line="240" w:lineRule="auto"/>
+              <w:ind w:right="140"/>
+              <w:textAlignment w:val="baseline"/>
+              <w:rPr>
+                <w:rFonts w:ascii="Calibri" w:eastAsia="Times New Roman" w:hAnsi="Calibri" w:cs="Calibri"/>
+                <w:color w:val="000000"/>
+              </w:rPr>
+            </w:pPr>
+            <w:r>
+              <w:rPr>
+                <w:rFonts w:ascii="Calibri" w:eastAsia="Times New Roman" w:hAnsi="Calibri" w:cs="Calibri"/>
+                <w:color w:val="000000"/>
+              </w:rPr>
+              <w:t xml:space="preserve">Display of appropriate prompt message. </w:t>
+            </w:r>
+          </w:p>
+        </w:tc>
+      </w:tr>
+      <w:tr>
+        <w:trPr>
+          <w:trHeight w:val="495"/>
+        </w:trPr>
+        <w:tc>
+          <w:tcPr>
+            <w:tcW w:w="0" w:type="auto"/>
+            <w:tcBorders>
+              <w:top w:val="single" w:sz="6" w:space="0" w:color="000000"/>
+              <w:left w:val="single" w:sz="6" w:space="0" w:color="000000"/>
+              <w:bottom w:val="single" w:sz="6" w:space="0" w:color="000000"/>
+              <w:right w:val="single" w:sz="6" w:space="0" w:color="000000"/>
+            </w:tcBorders>
+            <w:shd w:val="clear" w:color="auto" w:fill="E6E6E6"/>
+            <w:tcMar>
+              <w:top w:w="105" w:type="dxa"/>
+              <w:left w:w="105" w:type="dxa"/>
+              <w:bottom w:w="105" w:type="dxa"/>
+              <w:right w:w="105" w:type="dxa"/>
+            </w:tcMar>
+            <w:hideMark/>
+          </w:tcPr>
+          <w:p>
+            <w:pPr>
+              <w:spacing w:before="100" w:after="100" w:line="240" w:lineRule="auto"/>
+              <w:ind w:left="140" w:right="140"/>
+              <w:rPr>
+                <w:rFonts w:ascii="Times New Roman" w:eastAsia="Times New Roman" w:hAnsi="Times New Roman" w:cs="Times New Roman"/>
+                <w:sz w:val="24"/>
+                <w:szCs w:val="24"/>
+              </w:rPr>
+            </w:pPr>
+            <w:r>
+              <w:rPr>
+                <w:rFonts w:ascii="Arial" w:eastAsia="Times New Roman" w:hAnsi="Arial" w:cs="Arial"/>
+                <w:color w:val="000000"/>
+                <w:sz w:val="21"/>
+                <w:szCs w:val="21"/>
+                <w:shd w:val="clear" w:color="auto" w:fill="E6E6E6"/>
+              </w:rPr>
+              <w:t>Primary, Secondary Actors</w:t>
+            </w:r>
+          </w:p>
+        </w:tc>
+        <w:tc>
+          <w:tcPr>
+            <w:tcW w:w="0" w:type="auto"/>
+            <w:gridSpan w:val="2"/>
+            <w:tcBorders>
+              <w:top w:val="single" w:sz="6" w:space="0" w:color="000000"/>
+              <w:left w:val="single" w:sz="6" w:space="0" w:color="000000"/>
+              <w:bottom w:val="single" w:sz="6" w:space="0" w:color="000000"/>
+              <w:right w:val="single" w:sz="6" w:space="0" w:color="000000"/>
+            </w:tcBorders>
+            <w:tcMar>
+              <w:top w:w="105" w:type="dxa"/>
+              <w:left w:w="105" w:type="dxa"/>
+              <w:bottom w:w="105" w:type="dxa"/>
+              <w:right w:w="105" w:type="dxa"/>
+            </w:tcMar>
+            <w:hideMark/>
+          </w:tcPr>
+          <w:p>
+            <w:pPr>
+              <w:numPr>
+                <w:ilvl w:val="0"/>
+                <w:numId w:val="5"/>
+              </w:numPr>
+              <w:spacing w:after="100" w:line="240" w:lineRule="auto"/>
+              <w:ind w:right="140"/>
+              <w:textAlignment w:val="baseline"/>
+              <w:rPr>
+                <w:rFonts w:ascii="Calibri" w:eastAsia="Times New Roman" w:hAnsi="Calibri" w:cs="Calibri"/>
+                <w:color w:val="000000"/>
+              </w:rPr>
+            </w:pPr>
+            <w:r>
+              <w:rPr>
+                <w:rFonts w:ascii="Arial" w:eastAsia="Times New Roman" w:hAnsi="Arial" w:cs="Arial"/>
+                <w:color w:val="000000"/>
+                <w:sz w:val="24"/>
+                <w:szCs w:val="24"/>
+              </w:rPr>
+              <w:t>Admin – primary actor</w:t>
+            </w:r>
+          </w:p>
+          <w:p>
+            <w:pPr>
+              <w:numPr>
+                <w:ilvl w:val="0"/>
+                <w:numId w:val="5"/>
+              </w:numPr>
+              <w:spacing w:after="100" w:line="240" w:lineRule="auto"/>
+              <w:ind w:right="140"/>
+              <w:textAlignment w:val="baseline"/>
+              <w:rPr>
+                <w:rFonts w:ascii="Calibri" w:eastAsia="Times New Roman" w:hAnsi="Calibri" w:cs="Calibri"/>
+                <w:color w:val="000000"/>
+              </w:rPr>
+            </w:pPr>
+            <w:r>
+              <w:rPr>
+                <w:rFonts w:ascii="Arial" w:eastAsia="Times New Roman" w:hAnsi="Arial" w:cs="Arial"/>
+                <w:color w:val="000000"/>
+                <w:sz w:val="24"/>
+                <w:szCs w:val="24"/>
+              </w:rPr>
+              <w:t xml:space="preserve">Engineer </w:t>
+            </w:r>
+            <w:r>
+              <w:rPr>
+                <w:rFonts w:ascii="Arial" w:eastAsia="Times New Roman" w:hAnsi="Arial" w:cs="Arial"/>
+                <w:color w:val="000000"/>
+                <w:sz w:val="24"/>
+                <w:szCs w:val="24"/>
+              </w:rPr>
+              <w:t>– secondary actor</w:t>
+            </w:r>
+          </w:p>
+        </w:tc>
+      </w:tr>
+      <w:tr>
+        <w:trPr>
+          <w:trHeight w:val="525"/>
+        </w:trPr>
+        <w:tc>
+          <w:tcPr>
+            <w:tcW w:w="0" w:type="auto"/>
+            <w:tcBorders>
+              <w:top w:val="single" w:sz="6" w:space="0" w:color="000000"/>
+              <w:left w:val="single" w:sz="6" w:space="0" w:color="000000"/>
+              <w:bottom w:val="single" w:sz="6" w:space="0" w:color="000000"/>
+              <w:right w:val="single" w:sz="6" w:space="0" w:color="000000"/>
+            </w:tcBorders>
+            <w:shd w:val="clear" w:color="auto" w:fill="E6E6E6"/>
+            <w:tcMar>
+              <w:top w:w="105" w:type="dxa"/>
+              <w:left w:w="105" w:type="dxa"/>
+              <w:bottom w:w="105" w:type="dxa"/>
+              <w:right w:w="105" w:type="dxa"/>
+            </w:tcMar>
+            <w:hideMark/>
+          </w:tcPr>
+          <w:p>
+            <w:pPr>
+              <w:spacing w:before="100" w:after="100" w:line="240" w:lineRule="auto"/>
+              <w:ind w:left="140" w:right="140"/>
+              <w:rPr>
+                <w:rFonts w:ascii="Times New Roman" w:eastAsia="Times New Roman" w:hAnsi="Times New Roman" w:cs="Times New Roman"/>
+                <w:sz w:val="24"/>
+                <w:szCs w:val="24"/>
+              </w:rPr>
+            </w:pPr>
+            <w:r>
+              <w:rPr>
+                <w:rFonts w:ascii="Arial" w:eastAsia="Times New Roman" w:hAnsi="Arial" w:cs="Arial"/>
+                <w:color w:val="000000"/>
+                <w:sz w:val="24"/>
+                <w:szCs w:val="24"/>
+                <w:shd w:val="clear" w:color="auto" w:fill="E6E6E6"/>
+              </w:rPr>
+              <w:t>Trigger</w:t>
+            </w:r>
+          </w:p>
+        </w:tc>
+        <w:tc>
+          <w:tcPr>
+            <w:tcW w:w="0" w:type="auto"/>
+            <w:gridSpan w:val="2"/>
+            <w:tcBorders>
+              <w:top w:val="single" w:sz="6" w:space="0" w:color="000000"/>
+              <w:left w:val="single" w:sz="6" w:space="0" w:color="000000"/>
+              <w:bottom w:val="single" w:sz="6" w:space="0" w:color="000000"/>
+              <w:right w:val="single" w:sz="6" w:space="0" w:color="000000"/>
+            </w:tcBorders>
+            <w:tcMar>
+              <w:top w:w="105" w:type="dxa"/>
+              <w:left w:w="105" w:type="dxa"/>
+              <w:bottom w:w="105" w:type="dxa"/>
+              <w:right w:w="105" w:type="dxa"/>
+            </w:tcMar>
+            <w:hideMark/>
+          </w:tcPr>
+          <w:p>
+            <w:pPr>
+              <w:spacing w:before="100" w:after="100" w:line="240" w:lineRule="auto"/>
+              <w:ind w:left="140" w:right="140"/>
+              <w:rPr>
+                <w:rFonts w:ascii="Times New Roman" w:eastAsia="Times New Roman" w:hAnsi="Times New Roman" w:cs="Times New Roman"/>
+                <w:sz w:val="24"/>
+                <w:szCs w:val="24"/>
+              </w:rPr>
+            </w:pPr>
+            <w:r>
+              <w:rPr>
+                <w:rFonts w:ascii="Times New Roman" w:eastAsia="Times New Roman" w:hAnsi="Times New Roman" w:cs="Times New Roman"/>
+                <w:color w:val="000000"/>
+                <w:sz w:val="24"/>
+                <w:szCs w:val="24"/>
+              </w:rPr>
+              <w:t xml:space="preserve">This use case is triggered on clicking the </w:t>
+            </w:r>
+            <w:r>
+              <w:rPr>
+                <w:rFonts w:ascii="Times New Roman" w:eastAsia="Times New Roman" w:hAnsi="Times New Roman" w:cs="Times New Roman"/>
+                <w:color w:val="000000"/>
+                <w:sz w:val="24"/>
+                <w:szCs w:val="24"/>
+              </w:rPr>
+              <w:t>session tracking</w:t>
+            </w:r>
+            <w:r>
+              <w:rPr>
+                <w:rFonts w:ascii="Times New Roman" w:eastAsia="Times New Roman" w:hAnsi="Times New Roman" w:cs="Times New Roman"/>
+                <w:color w:val="000000"/>
+                <w:sz w:val="24"/>
+                <w:szCs w:val="24"/>
+              </w:rPr>
+              <w:t xml:space="preserve"> button.</w:t>
+            </w:r>
+          </w:p>
+        </w:tc>
+      </w:tr>
+      <w:tr>
+        <w:trPr>
+          <w:trHeight w:val="255"/>
+        </w:trPr>
+        <w:tc>
+          <w:tcPr>
+            <w:tcW w:w="0" w:type="auto"/>
+            <w:tcBorders>
+              <w:top w:val="single" w:sz="6" w:space="0" w:color="000000"/>
+              <w:left w:val="single" w:sz="6" w:space="0" w:color="000000"/>
+              <w:bottom w:val="single" w:sz="6" w:space="0" w:color="000000"/>
+              <w:right w:val="single" w:sz="6" w:space="0" w:color="000000"/>
+            </w:tcBorders>
+            <w:shd w:val="clear" w:color="auto" w:fill="E6E6E6"/>
+            <w:tcMar>
+              <w:top w:w="105" w:type="dxa"/>
+              <w:left w:w="105" w:type="dxa"/>
+              <w:bottom w:w="105" w:type="dxa"/>
+              <w:right w:w="105" w:type="dxa"/>
+            </w:tcMar>
+            <w:hideMark/>
+          </w:tcPr>
+          <w:p>
+            <w:pPr>
+              <w:spacing w:before="100" w:after="100" w:line="240" w:lineRule="auto"/>
+              <w:ind w:left="140" w:right="140"/>
+              <w:rPr>
+                <w:rFonts w:ascii="Times New Roman" w:eastAsia="Times New Roman" w:hAnsi="Times New Roman" w:cs="Times New Roman"/>
+                <w:sz w:val="24"/>
+                <w:szCs w:val="24"/>
+              </w:rPr>
+            </w:pPr>
+            <w:r>
+              <w:rPr>
+                <w:rFonts w:ascii="Arial" w:eastAsia="Times New Roman" w:hAnsi="Arial" w:cs="Arial"/>
+                <w:color w:val="000000"/>
+                <w:shd w:val="clear" w:color="auto" w:fill="E6E6E6"/>
+              </w:rPr>
+              <w:t>Description</w:t>
+            </w:r>
+          </w:p>
+        </w:tc>
+        <w:tc>
+          <w:tcPr>
+            <w:tcW w:w="0" w:type="auto"/>
+            <w:tcBorders>
+              <w:top w:val="single" w:sz="6" w:space="0" w:color="000000"/>
+              <w:left w:val="single" w:sz="6" w:space="0" w:color="000000"/>
+              <w:bottom w:val="single" w:sz="6" w:space="0" w:color="000000"/>
+              <w:right w:val="single" w:sz="6" w:space="0" w:color="000000"/>
+            </w:tcBorders>
+            <w:shd w:val="clear" w:color="auto" w:fill="E6E6E6"/>
+            <w:tcMar>
+              <w:top w:w="105" w:type="dxa"/>
+              <w:left w:w="105" w:type="dxa"/>
+              <w:bottom w:w="105" w:type="dxa"/>
+              <w:right w:w="105" w:type="dxa"/>
+            </w:tcMar>
+            <w:hideMark/>
+          </w:tcPr>
+          <w:p>
+            <w:pPr>
+              <w:spacing w:before="100" w:after="100" w:line="240" w:lineRule="auto"/>
+              <w:ind w:left="140" w:right="140"/>
+              <w:jc w:val="center"/>
+              <w:rPr>
+                <w:rFonts w:ascii="Times New Roman" w:eastAsia="Times New Roman" w:hAnsi="Times New Roman" w:cs="Times New Roman"/>
+                <w:sz w:val="24"/>
+                <w:szCs w:val="24"/>
+              </w:rPr>
+            </w:pPr>
+            <w:r>
+              <w:rPr>
+                <w:rFonts w:ascii="Arial" w:eastAsia="Times New Roman" w:hAnsi="Arial" w:cs="Arial"/>
+                <w:color w:val="000000"/>
+                <w:shd w:val="clear" w:color="auto" w:fill="E6E6E6"/>
+              </w:rPr>
+              <w:t>Step</w:t>
+            </w:r>
+          </w:p>
+        </w:tc>
+        <w:tc>
+          <w:tcPr>
+            <w:tcW w:w="0" w:type="auto"/>
+            <w:tcBorders>
+              <w:top w:val="single" w:sz="6" w:space="0" w:color="000000"/>
+              <w:left w:val="single" w:sz="6" w:space="0" w:color="000000"/>
+              <w:bottom w:val="single" w:sz="6" w:space="0" w:color="000000"/>
+              <w:right w:val="single" w:sz="6" w:space="0" w:color="000000"/>
+            </w:tcBorders>
+            <w:shd w:val="clear" w:color="auto" w:fill="E6E6E6"/>
+            <w:tcMar>
+              <w:top w:w="105" w:type="dxa"/>
+              <w:left w:w="105" w:type="dxa"/>
+              <w:bottom w:w="105" w:type="dxa"/>
+              <w:right w:w="105" w:type="dxa"/>
+            </w:tcMar>
+            <w:hideMark/>
+          </w:tcPr>
+          <w:p>
+            <w:pPr>
+              <w:spacing w:before="100" w:after="100" w:line="240" w:lineRule="auto"/>
+              <w:ind w:left="140" w:right="140"/>
+              <w:rPr>
+                <w:rFonts w:ascii="Times New Roman" w:eastAsia="Times New Roman" w:hAnsi="Times New Roman" w:cs="Times New Roman"/>
+                <w:sz w:val="24"/>
+                <w:szCs w:val="24"/>
+              </w:rPr>
+            </w:pPr>
+            <w:r>
+              <w:rPr>
+                <w:rFonts w:ascii="Arial" w:eastAsia="Times New Roman" w:hAnsi="Arial" w:cs="Arial"/>
+                <w:color w:val="000000"/>
+                <w:shd w:val="clear" w:color="auto" w:fill="E6E6E6"/>
+              </w:rPr>
+              <w:t>Action</w:t>
+            </w:r>
+          </w:p>
+        </w:tc>
+      </w:tr>
+      <w:tr>
+        <w:trPr>
+          <w:trHeight w:val="795"/>
+        </w:trPr>
+        <w:tc>
+          <w:tcPr>
+            <w:tcW w:w="0" w:type="auto"/>
+            <w:tcBorders>
+              <w:top w:val="single" w:sz="6" w:space="0" w:color="000000"/>
+              <w:left w:val="single" w:sz="6" w:space="0" w:color="000000"/>
+              <w:bottom w:val="single" w:sz="6" w:space="0" w:color="000000"/>
+              <w:right w:val="single" w:sz="6" w:space="0" w:color="000000"/>
+            </w:tcBorders>
+            <w:shd w:val="clear" w:color="auto" w:fill="E6E6E6"/>
+            <w:tcMar>
+              <w:top w:w="105" w:type="dxa"/>
+              <w:left w:w="105" w:type="dxa"/>
+              <w:bottom w:w="105" w:type="dxa"/>
+              <w:right w:w="105" w:type="dxa"/>
+            </w:tcMar>
+            <w:hideMark/>
+          </w:tcPr>
+          <w:p>
+            <w:pPr>
+              <w:spacing w:after="0" w:line="240" w:lineRule="auto"/>
+              <w:rPr>
+                <w:rFonts w:ascii="Times New Roman" w:eastAsia="Times New Roman" w:hAnsi="Times New Roman" w:cs="Times New Roman"/>
+                <w:sz w:val="24"/>
+                <w:szCs w:val="24"/>
+              </w:rPr>
+            </w:pPr>
+          </w:p>
+        </w:tc>
+        <w:tc>
+          <w:tcPr>
+            <w:tcW w:w="0" w:type="auto"/>
+            <w:tcBorders>
+              <w:top w:val="single" w:sz="6" w:space="0" w:color="000000"/>
+              <w:left w:val="single" w:sz="6" w:space="0" w:color="000000"/>
+              <w:bottom w:val="single" w:sz="6" w:space="0" w:color="000000"/>
+              <w:right w:val="single" w:sz="6" w:space="0" w:color="000000"/>
+            </w:tcBorders>
+            <w:tcMar>
+              <w:top w:w="105" w:type="dxa"/>
+              <w:left w:w="105" w:type="dxa"/>
+              <w:bottom w:w="105" w:type="dxa"/>
+              <w:right w:w="105" w:type="dxa"/>
+            </w:tcMar>
+            <w:hideMark/>
+          </w:tcPr>
+          <w:p>
+            <w:pPr>
+              <w:spacing w:before="100" w:after="100" w:line="240" w:lineRule="auto"/>
+              <w:ind w:left="140" w:right="140"/>
+              <w:jc w:val="center"/>
+              <w:rPr>
+                <w:rFonts w:ascii="Times New Roman" w:eastAsia="Times New Roman" w:hAnsi="Times New Roman" w:cs="Times New Roman"/>
+                <w:sz w:val="24"/>
+                <w:szCs w:val="24"/>
+              </w:rPr>
+            </w:pPr>
+            <w:r>
+              <w:rPr>
+                <w:rFonts w:ascii="Arial" w:eastAsia="Times New Roman" w:hAnsi="Arial" w:cs="Arial"/>
+                <w:color w:val="000000"/>
+              </w:rPr>
+              <w:t>1</w:t>
+            </w:r>
+          </w:p>
+        </w:tc>
+        <w:tc>
+          <w:tcPr>
+            <w:tcW w:w="0" w:type="auto"/>
+            <w:tcBorders>
+              <w:top w:val="single" w:sz="6" w:space="0" w:color="000000"/>
+              <w:left w:val="single" w:sz="6" w:space="0" w:color="000000"/>
+              <w:bottom w:val="single" w:sz="6" w:space="0" w:color="000000"/>
+              <w:right w:val="single" w:sz="6" w:space="0" w:color="000000"/>
+            </w:tcBorders>
+            <w:tcMar>
+              <w:top w:w="105" w:type="dxa"/>
+              <w:left w:w="105" w:type="dxa"/>
+              <w:bottom w:w="105" w:type="dxa"/>
+              <w:right w:w="105" w:type="dxa"/>
+            </w:tcMar>
+            <w:hideMark/>
+          </w:tcPr>
+          <w:p>
+            <w:pPr>
+              <w:spacing w:after="100" w:line="240" w:lineRule="auto"/>
+              <w:ind w:left="140" w:right="140"/>
+              <w:rPr>
+                <w:rFonts w:ascii="Times New Roman" w:eastAsia="Times New Roman" w:hAnsi="Times New Roman" w:cs="Times New Roman"/>
+                <w:sz w:val="24"/>
+                <w:szCs w:val="24"/>
+              </w:rPr>
+            </w:pPr>
+            <w:r>
+              <w:rPr>
+                <w:rFonts w:ascii="Arial" w:eastAsia="Times New Roman" w:hAnsi="Arial" w:cs="Arial"/>
+                <w:color w:val="000000"/>
+              </w:rPr>
+              <w:t>The admin enters the system.</w:t>
+            </w:r>
+          </w:p>
+        </w:tc>
+      </w:tr>
+      <w:tr>
+        <w:trPr>
+          <w:trHeight w:val="825"/>
+        </w:trPr>
+        <w:tc>
+          <w:tcPr>
+            <w:tcW w:w="0" w:type="auto"/>
+            <w:tcBorders>
+              <w:top w:val="single" w:sz="6" w:space="0" w:color="000000"/>
+              <w:left w:val="single" w:sz="6" w:space="0" w:color="000000"/>
+              <w:bottom w:val="single" w:sz="6" w:space="0" w:color="000000"/>
+              <w:right w:val="single" w:sz="6" w:space="0" w:color="000000"/>
+            </w:tcBorders>
+            <w:shd w:val="clear" w:color="auto" w:fill="E6E6E6"/>
+            <w:tcMar>
+              <w:top w:w="105" w:type="dxa"/>
+              <w:left w:w="105" w:type="dxa"/>
+              <w:bottom w:w="105" w:type="dxa"/>
+              <w:right w:w="105" w:type="dxa"/>
+            </w:tcMar>
+            <w:hideMark/>
+          </w:tcPr>
+          <w:p>
+            <w:pPr>
+              <w:spacing w:after="0" w:line="240" w:lineRule="auto"/>
+              <w:rPr>
+                <w:rFonts w:ascii="Times New Roman" w:eastAsia="Times New Roman" w:hAnsi="Times New Roman" w:cs="Times New Roman"/>
+                <w:sz w:val="24"/>
+                <w:szCs w:val="24"/>
+              </w:rPr>
+            </w:pPr>
+          </w:p>
+        </w:tc>
+        <w:tc>
+          <w:tcPr>
+            <w:tcW w:w="0" w:type="auto"/>
+            <w:tcBorders>
+              <w:top w:val="single" w:sz="6" w:space="0" w:color="000000"/>
+              <w:left w:val="single" w:sz="6" w:space="0" w:color="000000"/>
+              <w:bottom w:val="single" w:sz="6" w:space="0" w:color="000000"/>
+              <w:right w:val="single" w:sz="6" w:space="0" w:color="000000"/>
+            </w:tcBorders>
+            <w:tcMar>
+              <w:top w:w="105" w:type="dxa"/>
+              <w:left w:w="105" w:type="dxa"/>
+              <w:bottom w:w="105" w:type="dxa"/>
+              <w:right w:w="105" w:type="dxa"/>
+            </w:tcMar>
+            <w:hideMark/>
+          </w:tcPr>
+          <w:p>
+            <w:pPr>
+              <w:spacing w:before="100" w:after="100" w:line="240" w:lineRule="auto"/>
+              <w:ind w:left="140" w:right="140"/>
+              <w:jc w:val="center"/>
+              <w:rPr>
+                <w:rFonts w:ascii="Times New Roman" w:eastAsia="Times New Roman" w:hAnsi="Times New Roman" w:cs="Times New Roman"/>
+                <w:sz w:val="24"/>
+                <w:szCs w:val="24"/>
+              </w:rPr>
+            </w:pPr>
+            <w:r>
+              <w:rPr>
+                <w:rFonts w:ascii="Arial" w:eastAsia="Times New Roman" w:hAnsi="Arial" w:cs="Arial"/>
+                <w:color w:val="000000"/>
+              </w:rPr>
+              <w:t>2</w:t>
+            </w:r>
+          </w:p>
+        </w:tc>
+        <w:tc>
+          <w:tcPr>
+            <w:tcW w:w="0" w:type="auto"/>
+            <w:tcBorders>
+              <w:top w:val="single" w:sz="6" w:space="0" w:color="000000"/>
+              <w:left w:val="single" w:sz="6" w:space="0" w:color="000000"/>
+              <w:bottom w:val="single" w:sz="6" w:space="0" w:color="000000"/>
+              <w:right w:val="single" w:sz="6" w:space="0" w:color="000000"/>
+            </w:tcBorders>
+            <w:tcMar>
+              <w:top w:w="105" w:type="dxa"/>
+              <w:left w:w="105" w:type="dxa"/>
+              <w:bottom w:w="105" w:type="dxa"/>
+              <w:right w:w="105" w:type="dxa"/>
+            </w:tcMar>
+            <w:hideMark/>
+          </w:tcPr>
+          <w:p>
+            <w:pPr>
+              <w:spacing w:after="100" w:line="240" w:lineRule="auto"/>
+              <w:ind w:left="140" w:right="140"/>
+              <w:rPr>
+                <w:rFonts w:ascii="Times New Roman" w:eastAsia="Times New Roman" w:hAnsi="Times New Roman" w:cs="Times New Roman"/>
+                <w:sz w:val="24"/>
+                <w:szCs w:val="24"/>
+              </w:rPr>
+            </w:pPr>
+            <w:r>
+              <w:rPr>
+                <w:rFonts w:ascii="Arial" w:eastAsia="Times New Roman" w:hAnsi="Arial" w:cs="Arial"/>
+                <w:color w:val="000000"/>
+              </w:rPr>
+              <w:t>He clicks on the admin button which will open a prompt wherein the admin name and password fields are displayed.</w:t>
+            </w:r>
+          </w:p>
+        </w:tc>
+      </w:tr>
+      <w:tr>
+        <w:trPr>
+          <w:trHeight w:val="525"/>
+        </w:trPr>
+        <w:tc>
+          <w:tcPr>
+            <w:tcW w:w="0" w:type="auto"/>
+            <w:tcBorders>
+              <w:top w:val="single" w:sz="6" w:space="0" w:color="000000"/>
+              <w:left w:val="single" w:sz="6" w:space="0" w:color="000000"/>
+              <w:bottom w:val="single" w:sz="6" w:space="0" w:color="000000"/>
+              <w:right w:val="single" w:sz="6" w:space="0" w:color="000000"/>
+            </w:tcBorders>
+            <w:shd w:val="clear" w:color="auto" w:fill="E6E6E6"/>
+            <w:tcMar>
+              <w:top w:w="105" w:type="dxa"/>
+              <w:left w:w="105" w:type="dxa"/>
+              <w:bottom w:w="105" w:type="dxa"/>
+              <w:right w:w="105" w:type="dxa"/>
+            </w:tcMar>
+            <w:hideMark/>
+          </w:tcPr>
+          <w:p>
+            <w:pPr>
+              <w:spacing w:after="0" w:line="240" w:lineRule="auto"/>
+              <w:rPr>
+                <w:rFonts w:ascii="Times New Roman" w:eastAsia="Times New Roman" w:hAnsi="Times New Roman" w:cs="Times New Roman"/>
+                <w:sz w:val="24"/>
+                <w:szCs w:val="24"/>
+              </w:rPr>
+            </w:pPr>
+          </w:p>
+        </w:tc>
+        <w:tc>
+          <w:tcPr>
+            <w:tcW w:w="0" w:type="auto"/>
+            <w:tcBorders>
+              <w:top w:val="single" w:sz="6" w:space="0" w:color="000000"/>
+              <w:left w:val="single" w:sz="6" w:space="0" w:color="000000"/>
+              <w:bottom w:val="single" w:sz="6" w:space="0" w:color="000000"/>
+              <w:right w:val="single" w:sz="6" w:space="0" w:color="000000"/>
+            </w:tcBorders>
+            <w:tcMar>
+              <w:top w:w="105" w:type="dxa"/>
+              <w:left w:w="105" w:type="dxa"/>
+              <w:bottom w:w="105" w:type="dxa"/>
+              <w:right w:w="105" w:type="dxa"/>
+            </w:tcMar>
+            <w:hideMark/>
+          </w:tcPr>
+          <w:p>
+            <w:pPr>
+              <w:spacing w:before="100" w:after="100" w:line="240" w:lineRule="auto"/>
+              <w:ind w:left="140" w:right="140"/>
+              <w:jc w:val="center"/>
+              <w:rPr>
+                <w:rFonts w:ascii="Times New Roman" w:eastAsia="Times New Roman" w:hAnsi="Times New Roman" w:cs="Times New Roman"/>
+                <w:sz w:val="24"/>
+                <w:szCs w:val="24"/>
+              </w:rPr>
+            </w:pPr>
+            <w:r>
+              <w:rPr>
+                <w:rFonts w:ascii="Arial" w:eastAsia="Times New Roman" w:hAnsi="Arial" w:cs="Arial"/>
+                <w:color w:val="000000"/>
+              </w:rPr>
+              <w:t>3</w:t>
+            </w:r>
+          </w:p>
+        </w:tc>
+        <w:tc>
+          <w:tcPr>
+            <w:tcW w:w="0" w:type="auto"/>
+            <w:tcBorders>
+              <w:top w:val="single" w:sz="6" w:space="0" w:color="000000"/>
+              <w:left w:val="single" w:sz="6" w:space="0" w:color="000000"/>
+              <w:bottom w:val="single" w:sz="6" w:space="0" w:color="000000"/>
+              <w:right w:val="single" w:sz="6" w:space="0" w:color="000000"/>
+            </w:tcBorders>
+            <w:tcMar>
+              <w:top w:w="105" w:type="dxa"/>
+              <w:left w:w="105" w:type="dxa"/>
+              <w:bottom w:w="105" w:type="dxa"/>
+              <w:right w:w="105" w:type="dxa"/>
+            </w:tcMar>
+            <w:hideMark/>
+          </w:tcPr>
+          <w:p>
+            <w:pPr>
+              <w:spacing w:before="100" w:after="100" w:line="240" w:lineRule="auto"/>
+              <w:ind w:left="140" w:right="140"/>
+              <w:rPr>
+                <w:rFonts w:ascii="Times New Roman" w:eastAsia="Times New Roman" w:hAnsi="Times New Roman" w:cs="Times New Roman"/>
+                <w:sz w:val="24"/>
+                <w:szCs w:val="24"/>
+              </w:rPr>
+            </w:pPr>
+            <w:r>
+              <w:rPr>
+                <w:rFonts w:ascii="Arial" w:eastAsia="Times New Roman" w:hAnsi="Arial" w:cs="Arial"/>
+                <w:color w:val="000000"/>
+              </w:rPr>
+              <w:t>The admin then has to enter his valid details into the fields and click on the submit button.</w:t>
+            </w:r>
+          </w:p>
+        </w:tc>
+      </w:tr>
+      <w:tr>
+        <w:trPr>
+          <w:trHeight w:val="615"/>
+        </w:trPr>
+        <w:tc>
+          <w:tcPr>
+            <w:tcW w:w="0" w:type="auto"/>
+            <w:tcBorders>
+              <w:top w:val="single" w:sz="6" w:space="0" w:color="000000"/>
+              <w:left w:val="single" w:sz="6" w:space="0" w:color="000000"/>
+              <w:bottom w:val="single" w:sz="6" w:space="0" w:color="000000"/>
+              <w:right w:val="single" w:sz="6" w:space="0" w:color="000000"/>
+            </w:tcBorders>
+            <w:shd w:val="clear" w:color="auto" w:fill="E6E6E6"/>
+            <w:tcMar>
+              <w:top w:w="105" w:type="dxa"/>
+              <w:left w:w="105" w:type="dxa"/>
+              <w:bottom w:w="105" w:type="dxa"/>
+              <w:right w:w="105" w:type="dxa"/>
+            </w:tcMar>
+            <w:hideMark/>
+          </w:tcPr>
+          <w:p>
+            <w:pPr>
+              <w:spacing w:after="0" w:line="240" w:lineRule="auto"/>
+              <w:rPr>
+                <w:rFonts w:ascii="Times New Roman" w:eastAsia="Times New Roman" w:hAnsi="Times New Roman" w:cs="Times New Roman"/>
+                <w:sz w:val="24"/>
+                <w:szCs w:val="24"/>
+              </w:rPr>
+            </w:pPr>
+          </w:p>
+        </w:tc>
+        <w:tc>
+          <w:tcPr>
+            <w:tcW w:w="0" w:type="auto"/>
+            <w:tcBorders>
+              <w:top w:val="single" w:sz="6" w:space="0" w:color="000000"/>
+              <w:left w:val="single" w:sz="6" w:space="0" w:color="000000"/>
+              <w:bottom w:val="single" w:sz="6" w:space="0" w:color="000000"/>
+              <w:right w:val="single" w:sz="6" w:space="0" w:color="000000"/>
+            </w:tcBorders>
+            <w:tcMar>
+              <w:top w:w="105" w:type="dxa"/>
+              <w:left w:w="105" w:type="dxa"/>
+              <w:bottom w:w="105" w:type="dxa"/>
+              <w:right w:w="105" w:type="dxa"/>
+            </w:tcMar>
+            <w:hideMark/>
+          </w:tcPr>
+          <w:p>
+            <w:pPr>
+              <w:spacing w:before="100" w:after="100" w:line="240" w:lineRule="auto"/>
+              <w:ind w:left="140" w:right="140"/>
+              <w:jc w:val="center"/>
+              <w:rPr>
+                <w:rFonts w:ascii="Times New Roman" w:eastAsia="Times New Roman" w:hAnsi="Times New Roman" w:cs="Times New Roman"/>
+                <w:sz w:val="24"/>
+                <w:szCs w:val="24"/>
+              </w:rPr>
+            </w:pPr>
+            <w:r>
+              <w:rPr>
+                <w:rFonts w:ascii="Arial" w:eastAsia="Times New Roman" w:hAnsi="Arial" w:cs="Arial"/>
+                <w:color w:val="000000"/>
+              </w:rPr>
+              <w:t>4</w:t>
+            </w:r>
+          </w:p>
+        </w:tc>
+        <w:tc>
+          <w:tcPr>
+            <w:tcW w:w="0" w:type="auto"/>
+            <w:tcBorders>
+              <w:top w:val="single" w:sz="6" w:space="0" w:color="000000"/>
+              <w:left w:val="single" w:sz="6" w:space="0" w:color="000000"/>
+              <w:bottom w:val="single" w:sz="6" w:space="0" w:color="000000"/>
+              <w:right w:val="single" w:sz="6" w:space="0" w:color="000000"/>
+            </w:tcBorders>
+            <w:tcMar>
+              <w:top w:w="105" w:type="dxa"/>
+              <w:left w:w="105" w:type="dxa"/>
+              <w:bottom w:w="105" w:type="dxa"/>
+              <w:right w:w="105" w:type="dxa"/>
+            </w:tcMar>
+            <w:hideMark/>
+          </w:tcPr>
+          <w:p>
+            <w:pPr>
+              <w:spacing w:before="100" w:after="100" w:line="240" w:lineRule="auto"/>
+              <w:ind w:left="140" w:right="140"/>
+              <w:rPr>
+                <w:rFonts w:ascii="Arial" w:eastAsia="Times New Roman" w:hAnsi="Arial" w:cs="Arial"/>
+                <w:color w:val="000000"/>
+              </w:rPr>
+            </w:pPr>
+            <w:r>
+              <w:rPr>
+                <w:rFonts w:ascii="Arial" w:eastAsia="Times New Roman" w:hAnsi="Arial" w:cs="Arial"/>
+                <w:color w:val="000000"/>
+              </w:rPr>
+              <w:t>In the proceeding screen the admin has to choose the session tracking option.</w:t>
+            </w:r>
+          </w:p>
+        </w:tc>
+      </w:tr>
+      <w:tr>
+        <w:trPr>
+          <w:trHeight w:val="615"/>
+        </w:trPr>
+        <w:tc>
+          <w:tcPr>
+            <w:tcW w:w="0" w:type="auto"/>
+            <w:tcBorders>
+              <w:top w:val="single" w:sz="6" w:space="0" w:color="000000"/>
+              <w:left w:val="single" w:sz="6" w:space="0" w:color="000000"/>
+              <w:bottom w:val="single" w:sz="6" w:space="0" w:color="000000"/>
+              <w:right w:val="single" w:sz="6" w:space="0" w:color="000000"/>
+            </w:tcBorders>
+            <w:shd w:val="clear" w:color="auto" w:fill="E6E6E6"/>
+            <w:tcMar>
+              <w:top w:w="105" w:type="dxa"/>
+              <w:left w:w="105" w:type="dxa"/>
+              <w:bottom w:w="105" w:type="dxa"/>
+              <w:right w:w="105" w:type="dxa"/>
+            </w:tcMar>
+          </w:tcPr>
+          <w:p>
+            <w:pPr>
+              <w:spacing w:after="0" w:line="240" w:lineRule="auto"/>
+              <w:rPr>
+                <w:rFonts w:ascii="Times New Roman" w:eastAsia="Times New Roman" w:hAnsi="Times New Roman" w:cs="Times New Roman"/>
+                <w:sz w:val="24"/>
+                <w:szCs w:val="24"/>
+              </w:rPr>
+            </w:pPr>
+          </w:p>
+        </w:tc>
+        <w:tc>
+          <w:tcPr>
+            <w:tcW w:w="0" w:type="auto"/>
+            <w:tcBorders>
+              <w:top w:val="single" w:sz="6" w:space="0" w:color="000000"/>
+              <w:left w:val="single" w:sz="6" w:space="0" w:color="000000"/>
+              <w:bottom w:val="single" w:sz="6" w:space="0" w:color="000000"/>
+              <w:right w:val="single" w:sz="6" w:space="0" w:color="000000"/>
+            </w:tcBorders>
+            <w:tcMar>
+              <w:top w:w="105" w:type="dxa"/>
+              <w:left w:w="105" w:type="dxa"/>
+              <w:bottom w:w="105" w:type="dxa"/>
+              <w:right w:w="105" w:type="dxa"/>
+            </w:tcMar>
+          </w:tcPr>
+          <w:p>
+            <w:pPr>
+              <w:spacing w:before="100" w:after="100" w:line="240" w:lineRule="auto"/>
+              <w:ind w:left="140" w:right="140"/>
+              <w:jc w:val="center"/>
+              <w:rPr>
+                <w:rFonts w:ascii="Arial" w:eastAsia="Times New Roman" w:hAnsi="Arial" w:cs="Arial"/>
+                <w:color w:val="000000"/>
+              </w:rPr>
+            </w:pPr>
+            <w:r>
+              <w:rPr>
+                <w:rFonts w:ascii="Arial" w:eastAsia="Times New Roman" w:hAnsi="Arial" w:cs="Arial"/>
+                <w:color w:val="000000"/>
+              </w:rPr>
+              <w:t>5</w:t>
+            </w:r>
+          </w:p>
+        </w:tc>
+        <w:tc>
+          <w:tcPr>
+            <w:tcW w:w="0" w:type="auto"/>
+            <w:tcBorders>
+              <w:top w:val="single" w:sz="6" w:space="0" w:color="000000"/>
+              <w:left w:val="single" w:sz="6" w:space="0" w:color="000000"/>
+              <w:bottom w:val="single" w:sz="6" w:space="0" w:color="000000"/>
+              <w:right w:val="single" w:sz="6" w:space="0" w:color="000000"/>
+            </w:tcBorders>
+            <w:tcMar>
+              <w:top w:w="105" w:type="dxa"/>
+              <w:left w:w="105" w:type="dxa"/>
+              <w:bottom w:w="105" w:type="dxa"/>
+              <w:right w:w="105" w:type="dxa"/>
+            </w:tcMar>
+          </w:tcPr>
+          <w:p>
+            <w:pPr>
+              <w:spacing w:before="100" w:after="100" w:line="240" w:lineRule="auto"/>
+              <w:ind w:left="140" w:right="140"/>
+              <w:rPr>
+                <w:rFonts w:ascii="Arial" w:eastAsia="Times New Roman" w:hAnsi="Arial" w:cs="Arial"/>
+                <w:color w:val="000000"/>
+              </w:rPr>
+            </w:pPr>
+            <w:r>
+              <w:rPr>
+                <w:rFonts w:ascii="Arial" w:eastAsia="Times New Roman" w:hAnsi="Arial" w:cs="Arial"/>
+                <w:color w:val="000000"/>
+              </w:rPr>
+              <w:t xml:space="preserve">He then enters the </w:t>
+            </w:r>
+            <w:proofErr w:type="spellStart"/>
+            <w:r>
+              <w:rPr>
+                <w:rFonts w:ascii="Arial" w:eastAsia="Times New Roman" w:hAnsi="Arial" w:cs="Arial"/>
+                <w:color w:val="000000"/>
+              </w:rPr>
+              <w:t>engineer_id</w:t>
+            </w:r>
+            <w:proofErr w:type="spellEnd"/>
+            <w:r>
+              <w:rPr>
+                <w:rFonts w:ascii="Arial" w:eastAsia="Times New Roman" w:hAnsi="Arial" w:cs="Arial"/>
+                <w:color w:val="000000"/>
+              </w:rPr>
+              <w:t xml:space="preserve"> of the engineer whose session he wishes to track.</w:t>
+            </w:r>
+          </w:p>
+        </w:tc>
+      </w:tr>
+      <w:tr>
+        <w:trPr>
+          <w:trHeight w:val="615"/>
+        </w:trPr>
+        <w:tc>
+          <w:tcPr>
+            <w:tcW w:w="0" w:type="auto"/>
+            <w:tcBorders>
+              <w:top w:val="single" w:sz="6" w:space="0" w:color="000000"/>
+              <w:left w:val="single" w:sz="6" w:space="0" w:color="000000"/>
+              <w:bottom w:val="single" w:sz="6" w:space="0" w:color="000000"/>
+              <w:right w:val="single" w:sz="6" w:space="0" w:color="000000"/>
+            </w:tcBorders>
+            <w:shd w:val="clear" w:color="auto" w:fill="E6E6E6"/>
+            <w:tcMar>
+              <w:top w:w="105" w:type="dxa"/>
+              <w:left w:w="105" w:type="dxa"/>
+              <w:bottom w:w="105" w:type="dxa"/>
+              <w:right w:w="105" w:type="dxa"/>
+            </w:tcMar>
+          </w:tcPr>
+          <w:p>
+            <w:pPr>
+              <w:spacing w:after="0" w:line="240" w:lineRule="auto"/>
+              <w:rPr>
+                <w:rFonts w:ascii="Times New Roman" w:eastAsia="Times New Roman" w:hAnsi="Times New Roman" w:cs="Times New Roman"/>
+                <w:sz w:val="24"/>
+                <w:szCs w:val="24"/>
+              </w:rPr>
+            </w:pPr>
+          </w:p>
+        </w:tc>
+        <w:tc>
+          <w:tcPr>
+            <w:tcW w:w="0" w:type="auto"/>
+            <w:tcBorders>
+              <w:top w:val="single" w:sz="6" w:space="0" w:color="000000"/>
+              <w:left w:val="single" w:sz="6" w:space="0" w:color="000000"/>
+              <w:bottom w:val="single" w:sz="6" w:space="0" w:color="000000"/>
+              <w:right w:val="single" w:sz="6" w:space="0" w:color="000000"/>
+            </w:tcBorders>
+            <w:tcMar>
+              <w:top w:w="105" w:type="dxa"/>
+              <w:left w:w="105" w:type="dxa"/>
+              <w:bottom w:w="105" w:type="dxa"/>
+              <w:right w:w="105" w:type="dxa"/>
+            </w:tcMar>
+          </w:tcPr>
+          <w:p>
+            <w:pPr>
+              <w:spacing w:before="100" w:after="100" w:line="240" w:lineRule="auto"/>
+              <w:ind w:left="140" w:right="140"/>
+              <w:jc w:val="center"/>
+              <w:rPr>
+                <w:rFonts w:ascii="Arial" w:eastAsia="Times New Roman" w:hAnsi="Arial" w:cs="Arial"/>
+                <w:color w:val="000000"/>
+              </w:rPr>
+            </w:pPr>
+            <w:r>
+              <w:rPr>
+                <w:rFonts w:ascii="Arial" w:eastAsia="Times New Roman" w:hAnsi="Arial" w:cs="Arial"/>
+                <w:color w:val="000000"/>
+              </w:rPr>
+              <w:t>6</w:t>
+            </w:r>
+          </w:p>
+        </w:tc>
+        <w:tc>
+          <w:tcPr>
+            <w:tcW w:w="0" w:type="auto"/>
+            <w:tcBorders>
+              <w:top w:val="single" w:sz="6" w:space="0" w:color="000000"/>
+              <w:left w:val="single" w:sz="6" w:space="0" w:color="000000"/>
+              <w:bottom w:val="single" w:sz="6" w:space="0" w:color="000000"/>
+              <w:right w:val="single" w:sz="6" w:space="0" w:color="000000"/>
+            </w:tcBorders>
+            <w:tcMar>
+              <w:top w:w="105" w:type="dxa"/>
+              <w:left w:w="105" w:type="dxa"/>
+              <w:bottom w:w="105" w:type="dxa"/>
+              <w:right w:w="105" w:type="dxa"/>
+            </w:tcMar>
+          </w:tcPr>
+          <w:p>
+            <w:pPr>
+              <w:spacing w:before="100" w:after="100" w:line="240" w:lineRule="auto"/>
+              <w:ind w:left="140" w:right="140"/>
+              <w:rPr>
+                <w:rFonts w:ascii="Arial" w:eastAsia="Times New Roman" w:hAnsi="Arial" w:cs="Arial"/>
+                <w:color w:val="000000"/>
+              </w:rPr>
+            </w:pPr>
+            <w:r>
+              <w:rPr>
+                <w:rFonts w:ascii="Arial" w:eastAsia="Times New Roman" w:hAnsi="Arial" w:cs="Arial"/>
+                <w:color w:val="000000"/>
+              </w:rPr>
+              <w:t>He then sees the session details of the engineer.</w:t>
+            </w:r>
+          </w:p>
+        </w:tc>
+      </w:tr>
+      <w:tr>
+        <w:trPr>
+          <w:trHeight w:val="615"/>
+        </w:trPr>
+        <w:tc>
+          <w:tcPr>
+            <w:tcW w:w="0" w:type="auto"/>
+            <w:tcBorders>
+              <w:top w:val="single" w:sz="6" w:space="0" w:color="000000"/>
+              <w:left w:val="single" w:sz="6" w:space="0" w:color="000000"/>
+              <w:bottom w:val="single" w:sz="6" w:space="0" w:color="000000"/>
+              <w:right w:val="single" w:sz="6" w:space="0" w:color="000000"/>
+            </w:tcBorders>
+            <w:shd w:val="clear" w:color="auto" w:fill="E6E6E6"/>
+            <w:tcMar>
+              <w:top w:w="105" w:type="dxa"/>
+              <w:left w:w="105" w:type="dxa"/>
+              <w:bottom w:w="105" w:type="dxa"/>
+              <w:right w:w="105" w:type="dxa"/>
+            </w:tcMar>
+          </w:tcPr>
+          <w:p>
+            <w:pPr>
+              <w:spacing w:after="0" w:line="240" w:lineRule="auto"/>
+              <w:rPr>
+                <w:rFonts w:ascii="Times New Roman" w:eastAsia="Times New Roman" w:hAnsi="Times New Roman" w:cs="Times New Roman"/>
+                <w:sz w:val="24"/>
+                <w:szCs w:val="24"/>
+              </w:rPr>
+            </w:pPr>
+          </w:p>
+        </w:tc>
+        <w:tc>
+          <w:tcPr>
+            <w:tcW w:w="0" w:type="auto"/>
+            <w:tcBorders>
+              <w:top w:val="single" w:sz="6" w:space="0" w:color="000000"/>
+              <w:left w:val="single" w:sz="6" w:space="0" w:color="000000"/>
+              <w:bottom w:val="single" w:sz="6" w:space="0" w:color="000000"/>
+              <w:right w:val="single" w:sz="6" w:space="0" w:color="000000"/>
+            </w:tcBorders>
+            <w:tcMar>
+              <w:top w:w="105" w:type="dxa"/>
+              <w:left w:w="105" w:type="dxa"/>
+              <w:bottom w:w="105" w:type="dxa"/>
+              <w:right w:w="105" w:type="dxa"/>
+            </w:tcMar>
+          </w:tcPr>
+          <w:p>
+            <w:pPr>
+              <w:spacing w:before="100" w:after="100" w:line="240" w:lineRule="auto"/>
+              <w:ind w:left="140" w:right="140"/>
+              <w:jc w:val="center"/>
+              <w:rPr>
+                <w:rFonts w:ascii="Arial" w:eastAsia="Times New Roman" w:hAnsi="Arial" w:cs="Arial"/>
+                <w:color w:val="000000"/>
+              </w:rPr>
+            </w:pPr>
+            <w:r>
+              <w:rPr>
+                <w:rFonts w:ascii="Arial" w:eastAsia="Times New Roman" w:hAnsi="Arial" w:cs="Arial"/>
+                <w:color w:val="000000"/>
+              </w:rPr>
+              <w:t>7</w:t>
+            </w:r>
+          </w:p>
+        </w:tc>
+        <w:tc>
+          <w:tcPr>
+            <w:tcW w:w="0" w:type="auto"/>
+            <w:tcBorders>
+              <w:top w:val="single" w:sz="6" w:space="0" w:color="000000"/>
+              <w:left w:val="single" w:sz="6" w:space="0" w:color="000000"/>
+              <w:bottom w:val="single" w:sz="6" w:space="0" w:color="000000"/>
+              <w:right w:val="single" w:sz="6" w:space="0" w:color="000000"/>
+            </w:tcBorders>
+            <w:tcMar>
+              <w:top w:w="105" w:type="dxa"/>
+              <w:left w:w="105" w:type="dxa"/>
+              <w:bottom w:w="105" w:type="dxa"/>
+              <w:right w:w="105" w:type="dxa"/>
+            </w:tcMar>
+          </w:tcPr>
+          <w:p>
+            <w:pPr>
+              <w:spacing w:before="100" w:after="100" w:line="240" w:lineRule="auto"/>
+              <w:ind w:left="140" w:right="140"/>
+              <w:rPr>
+                <w:rFonts w:ascii="Arial" w:eastAsia="Times New Roman" w:hAnsi="Arial" w:cs="Arial"/>
+                <w:color w:val="000000"/>
+              </w:rPr>
+            </w:pPr>
+            <w:r>
+              <w:rPr>
+                <w:rFonts w:ascii="Arial" w:eastAsia="Times New Roman" w:hAnsi="Arial" w:cs="Arial"/>
+                <w:color w:val="000000"/>
+              </w:rPr>
+              <w:t>The admin may then choose to logout from the system by clicking on the logout button.</w:t>
+            </w:r>
+          </w:p>
+        </w:tc>
+      </w:tr>
+      <w:tr>
+        <w:trPr>
+          <w:trHeight w:val="255"/>
+        </w:trPr>
+        <w:tc>
+          <w:tcPr>
+            <w:tcW w:w="0" w:type="auto"/>
+            <w:tcBorders>
+              <w:top w:val="single" w:sz="6" w:space="0" w:color="000000"/>
+              <w:left w:val="single" w:sz="6" w:space="0" w:color="000000"/>
+              <w:bottom w:val="single" w:sz="6" w:space="0" w:color="000000"/>
+              <w:right w:val="single" w:sz="6" w:space="0" w:color="000000"/>
+            </w:tcBorders>
+            <w:shd w:val="clear" w:color="auto" w:fill="E6E6E6"/>
+            <w:tcMar>
+              <w:top w:w="105" w:type="dxa"/>
+              <w:left w:w="105" w:type="dxa"/>
+              <w:bottom w:w="105" w:type="dxa"/>
+              <w:right w:w="105" w:type="dxa"/>
+            </w:tcMar>
+            <w:hideMark/>
+          </w:tcPr>
+          <w:p>
+            <w:pPr>
+              <w:spacing w:before="100" w:after="100" w:line="240" w:lineRule="auto"/>
+              <w:ind w:left="140" w:right="140"/>
+              <w:rPr>
+                <w:rFonts w:ascii="Times New Roman" w:eastAsia="Times New Roman" w:hAnsi="Times New Roman" w:cs="Times New Roman"/>
+                <w:sz w:val="24"/>
+                <w:szCs w:val="24"/>
+              </w:rPr>
+            </w:pPr>
+            <w:r>
+              <w:rPr>
+                <w:rFonts w:ascii="Arial" w:eastAsia="Times New Roman" w:hAnsi="Arial" w:cs="Arial"/>
+                <w:color w:val="000000"/>
+                <w:shd w:val="clear" w:color="auto" w:fill="E6E6E6"/>
+              </w:rPr>
+              <w:t>Extensions</w:t>
+            </w:r>
+          </w:p>
+        </w:tc>
+        <w:tc>
+          <w:tcPr>
+            <w:tcW w:w="0" w:type="auto"/>
+            <w:tcBorders>
+              <w:top w:val="single" w:sz="6" w:space="0" w:color="000000"/>
+              <w:left w:val="single" w:sz="6" w:space="0" w:color="000000"/>
+              <w:bottom w:val="single" w:sz="6" w:space="0" w:color="000000"/>
+              <w:right w:val="single" w:sz="6" w:space="0" w:color="000000"/>
+            </w:tcBorders>
+            <w:shd w:val="clear" w:color="auto" w:fill="E6E6E6"/>
+            <w:tcMar>
+              <w:top w:w="105" w:type="dxa"/>
+              <w:left w:w="105" w:type="dxa"/>
+              <w:bottom w:w="105" w:type="dxa"/>
+              <w:right w:w="105" w:type="dxa"/>
+            </w:tcMar>
+            <w:hideMark/>
+          </w:tcPr>
+          <w:p>
+            <w:pPr>
+              <w:spacing w:after="100" w:line="240" w:lineRule="auto"/>
+              <w:ind w:left="140" w:right="140"/>
+              <w:jc w:val="center"/>
+              <w:rPr>
+                <w:rFonts w:ascii="Times New Roman" w:eastAsia="Times New Roman" w:hAnsi="Times New Roman" w:cs="Times New Roman"/>
+                <w:sz w:val="24"/>
+                <w:szCs w:val="24"/>
+              </w:rPr>
+            </w:pPr>
+            <w:r>
+              <w:rPr>
+                <w:rFonts w:ascii="Arial" w:eastAsia="Times New Roman" w:hAnsi="Arial" w:cs="Arial"/>
+                <w:color w:val="000000"/>
+                <w:shd w:val="clear" w:color="auto" w:fill="E6E6E6"/>
+              </w:rPr>
+              <w:t>Step</w:t>
+            </w:r>
+          </w:p>
+        </w:tc>
+        <w:tc>
+          <w:tcPr>
+            <w:tcW w:w="0" w:type="auto"/>
+            <w:tcBorders>
+              <w:top w:val="single" w:sz="6" w:space="0" w:color="000000"/>
+              <w:left w:val="single" w:sz="6" w:space="0" w:color="000000"/>
+              <w:bottom w:val="single" w:sz="6" w:space="0" w:color="000000"/>
+              <w:right w:val="single" w:sz="6" w:space="0" w:color="000000"/>
+            </w:tcBorders>
+            <w:shd w:val="clear" w:color="auto" w:fill="E6E6E6"/>
+            <w:tcMar>
+              <w:top w:w="105" w:type="dxa"/>
+              <w:left w:w="105" w:type="dxa"/>
+              <w:bottom w:w="105" w:type="dxa"/>
+              <w:right w:w="105" w:type="dxa"/>
+            </w:tcMar>
+            <w:hideMark/>
+          </w:tcPr>
+          <w:p>
+            <w:pPr>
+              <w:spacing w:after="100" w:line="240" w:lineRule="auto"/>
+              <w:ind w:left="140" w:right="140"/>
+              <w:rPr>
+                <w:rFonts w:ascii="Times New Roman" w:eastAsia="Times New Roman" w:hAnsi="Times New Roman" w:cs="Times New Roman"/>
+                <w:sz w:val="24"/>
+                <w:szCs w:val="24"/>
+              </w:rPr>
+            </w:pPr>
+            <w:r>
+              <w:rPr>
+                <w:rFonts w:ascii="Arial" w:eastAsia="Times New Roman" w:hAnsi="Arial" w:cs="Arial"/>
+                <w:color w:val="000000"/>
+                <w:shd w:val="clear" w:color="auto" w:fill="E6E6E6"/>
+              </w:rPr>
+              <w:t>Branching Action</w:t>
+            </w:r>
+          </w:p>
+        </w:tc>
+      </w:tr>
+      <w:tr>
+        <w:trPr>
+          <w:trHeight w:val="255"/>
+        </w:trPr>
+        <w:tc>
+          <w:tcPr>
+            <w:tcW w:w="0" w:type="auto"/>
+            <w:tcBorders>
+              <w:top w:val="single" w:sz="6" w:space="0" w:color="000000"/>
+              <w:left w:val="single" w:sz="6" w:space="0" w:color="000000"/>
+              <w:bottom w:val="single" w:sz="6" w:space="0" w:color="000000"/>
+              <w:right w:val="single" w:sz="6" w:space="0" w:color="000000"/>
+            </w:tcBorders>
+            <w:shd w:val="clear" w:color="auto" w:fill="E6E6E6"/>
+            <w:tcMar>
+              <w:top w:w="105" w:type="dxa"/>
+              <w:left w:w="105" w:type="dxa"/>
+              <w:bottom w:w="105" w:type="dxa"/>
+              <w:right w:w="105" w:type="dxa"/>
+            </w:tcMar>
+            <w:hideMark/>
+          </w:tcPr>
+          <w:p>
+            <w:pPr>
+              <w:spacing w:after="0" w:line="240" w:lineRule="auto"/>
+              <w:rPr>
+                <w:rFonts w:ascii="Times New Roman" w:eastAsia="Times New Roman" w:hAnsi="Times New Roman" w:cs="Times New Roman"/>
+                <w:sz w:val="24"/>
+                <w:szCs w:val="24"/>
+              </w:rPr>
+            </w:pPr>
+          </w:p>
+        </w:tc>
+        <w:tc>
+          <w:tcPr>
+            <w:tcW w:w="0" w:type="auto"/>
+            <w:tcBorders>
+              <w:top w:val="single" w:sz="6" w:space="0" w:color="000000"/>
+              <w:left w:val="single" w:sz="6" w:space="0" w:color="000000"/>
+              <w:bottom w:val="single" w:sz="6" w:space="0" w:color="000000"/>
+              <w:right w:val="single" w:sz="6" w:space="0" w:color="000000"/>
+            </w:tcBorders>
+            <w:tcMar>
+              <w:top w:w="105" w:type="dxa"/>
+              <w:left w:w="105" w:type="dxa"/>
+              <w:bottom w:w="105" w:type="dxa"/>
+              <w:right w:w="105" w:type="dxa"/>
+            </w:tcMar>
+            <w:hideMark/>
+          </w:tcPr>
+          <w:p>
+            <w:pPr>
+              <w:spacing w:after="100" w:line="240" w:lineRule="auto"/>
+              <w:ind w:left="140" w:right="140"/>
+              <w:jc w:val="center"/>
+              <w:rPr>
+                <w:rFonts w:ascii="Times New Roman" w:eastAsia="Times New Roman" w:hAnsi="Times New Roman" w:cs="Times New Roman"/>
+                <w:sz w:val="24"/>
+                <w:szCs w:val="24"/>
+              </w:rPr>
+            </w:pPr>
+            <w:r>
+              <w:rPr>
+                <w:rFonts w:ascii="Arial" w:eastAsia="Times New Roman" w:hAnsi="Arial" w:cs="Arial"/>
+                <w:color w:val="000000"/>
+                <w:shd w:val="clear" w:color="auto" w:fill="E6E6E6"/>
+              </w:rPr>
+              <w:t>1</w:t>
+            </w:r>
+          </w:p>
+        </w:tc>
+        <w:tc>
+          <w:tcPr>
+            <w:tcW w:w="0" w:type="auto"/>
+            <w:tcBorders>
+              <w:top w:val="single" w:sz="6" w:space="0" w:color="000000"/>
+              <w:left w:val="single" w:sz="6" w:space="0" w:color="000000"/>
+              <w:bottom w:val="single" w:sz="6" w:space="0" w:color="000000"/>
+              <w:right w:val="single" w:sz="6" w:space="0" w:color="000000"/>
+            </w:tcBorders>
+            <w:tcMar>
+              <w:top w:w="105" w:type="dxa"/>
+              <w:left w:w="105" w:type="dxa"/>
+              <w:bottom w:w="105" w:type="dxa"/>
+              <w:right w:w="105" w:type="dxa"/>
+            </w:tcMar>
+            <w:hideMark/>
+          </w:tcPr>
+          <w:p>
+            <w:pPr>
+              <w:spacing w:after="100" w:line="240" w:lineRule="auto"/>
+              <w:ind w:left="140" w:right="140"/>
+              <w:rPr>
+                <w:rFonts w:ascii="Times New Roman" w:eastAsia="Times New Roman" w:hAnsi="Times New Roman" w:cs="Times New Roman"/>
+                <w:sz w:val="24"/>
+                <w:szCs w:val="24"/>
+              </w:rPr>
+            </w:pPr>
+            <w:r>
+              <w:rPr>
+                <w:rFonts w:ascii="Arial" w:eastAsia="Times New Roman" w:hAnsi="Arial" w:cs="Arial"/>
+                <w:color w:val="000000"/>
+                <w:shd w:val="clear" w:color="auto" w:fill="E6E6E6"/>
+              </w:rPr>
+              <w:t xml:space="preserve">The system retrieves information of the </w:t>
+            </w:r>
+            <w:r>
+              <w:rPr>
+                <w:rFonts w:ascii="Arial" w:eastAsia="Times New Roman" w:hAnsi="Arial" w:cs="Arial"/>
+                <w:color w:val="000000"/>
+                <w:shd w:val="clear" w:color="auto" w:fill="E6E6E6"/>
+              </w:rPr>
+              <w:t>engineer</w:t>
+            </w:r>
+            <w:r>
+              <w:rPr>
+                <w:rFonts w:ascii="Arial" w:eastAsia="Times New Roman" w:hAnsi="Arial" w:cs="Arial"/>
+                <w:color w:val="000000"/>
+                <w:shd w:val="clear" w:color="auto" w:fill="E6E6E6"/>
+              </w:rPr>
+              <w:t xml:space="preserve"> from the database and th</w:t>
+            </w:r>
+            <w:r>
+              <w:rPr>
+                <w:rFonts w:ascii="Arial" w:eastAsia="Times New Roman" w:hAnsi="Arial" w:cs="Arial"/>
+                <w:color w:val="000000"/>
+                <w:shd w:val="clear" w:color="auto" w:fill="E6E6E6"/>
+              </w:rPr>
+              <w:t>e problem and then displays the appropriate details on the page.</w:t>
+            </w:r>
+          </w:p>
+        </w:tc>
+      </w:tr>
+      <w:bookmarkEnd w:id="0"/>
     </w:tbl>
     <w:p/>
     <w:sectPr>

</xml_diff>